<commit_message>
Update COTIZACION SEÑOR JAVIER NIÑO.docx
Documento de prueba Actualizado en
</commit_message>
<xml_diff>
--- a/COTIZACION SEÑOR JAVIER NIÑO.docx
+++ b/COTIZACION SEÑOR JAVIER NIÑO.docx
@@ -1,6 +1,6 @@
 
 <file path=word/document.xml><?xml version="1.0" encoding="utf-8"?>
-<w:document xmlns:wpc="http://schemas.microsoft.com/office/word/2010/wordprocessingCanvas" xmlns:cx="http://schemas.microsoft.com/office/drawing/2014/chartex" xmlns:cx1="http://schemas.microsoft.com/office/drawing/2015/9/8/chartex" xmlns:cx2="http://schemas.microsoft.com/office/drawing/2015/10/21/chartex" xmlns:cx3="http://schemas.microsoft.com/office/drawing/2016/5/9/chartex" xmlns:cx4="http://schemas.microsoft.com/office/drawing/2016/5/10/chartex" xmlns:cx5="http://schemas.microsoft.com/office/drawing/2016/5/11/chartex" xmlns:cx6="http://schemas.microsoft.com/office/drawing/2016/5/12/chartex" xmlns:cx7="http://schemas.microsoft.com/office/drawing/2016/5/13/chartex" xmlns:cx8="http://schemas.microsoft.com/office/drawing/2016/5/14/chartex" xmlns:mc="http://schemas.openxmlformats.org/markup-compatibility/2006" xmlns:aink="http://schemas.microsoft.com/office/drawing/2016/ink" xmlns:am3d="http://schemas.microsoft.com/office/drawing/2017/model3d" xmlns:o="urn:schemas-microsoft-com:office:office" xmlns:r="http://schemas.openxmlformats.org/officeDocument/2006/relationships" xmlns:m="http://schemas.openxmlformats.org/officeDocument/2006/math" xmlns:v="urn:schemas-microsoft-com:vml" xmlns:wp14="http://schemas.microsoft.com/office/word/2010/wordprocessingDrawing" xmlns:wp="http://schemas.openxmlformats.org/drawingml/2006/wordprocessingDrawing" xmlns:w10="urn:schemas-microsoft-com:office:word" xmlns:w="http://schemas.openxmlformats.org/wordprocessingml/2006/main" xmlns:w14="http://schemas.microsoft.com/office/word/2010/wordml" xmlns:w15="http://schemas.microsoft.com/office/word/2012/wordml" xmlns:w16cid="http://schemas.microsoft.com/office/word/2016/wordml/cid" xmlns:w16se="http://schemas.microsoft.com/office/word/2015/wordml/symex" xmlns:wpg="http://schemas.microsoft.com/office/word/2010/wordprocessingGroup" xmlns:wpi="http://schemas.microsoft.com/office/word/2010/wordprocessingInk" xmlns:wne="http://schemas.microsoft.com/office/word/2006/wordml" xmlns:wps="http://schemas.microsoft.com/office/word/2010/wordprocessingShape" mc:Ignorable="w14 w15 w16se w16cid wp14">
+<w:document xmlns:wpc="http://schemas.microsoft.com/office/word/2010/wordprocessingCanvas" xmlns:mc="http://schemas.openxmlformats.org/markup-compatibility/2006" xmlns:o="urn:schemas-microsoft-com:office:office" xmlns:r="http://schemas.openxmlformats.org/officeDocument/2006/relationships" xmlns:m="http://schemas.openxmlformats.org/officeDocument/2006/math" xmlns:v="urn:schemas-microsoft-com:vml" xmlns:wp14="http://schemas.microsoft.com/office/word/2010/wordprocessingDrawing" xmlns:wp="http://schemas.openxmlformats.org/drawingml/2006/wordprocessingDrawing" xmlns:w10="urn:schemas-microsoft-com:office:word" xmlns:w="http://schemas.openxmlformats.org/wordprocessingml/2006/main" xmlns:w14="http://schemas.microsoft.com/office/word/2010/wordml" xmlns:w15="http://schemas.microsoft.com/office/word/2012/wordml" xmlns:wpg="http://schemas.microsoft.com/office/word/2010/wordprocessingGroup" xmlns:wpi="http://schemas.microsoft.com/office/word/2010/wordprocessingInk" xmlns:wne="http://schemas.microsoft.com/office/word/2006/wordml" xmlns:wps="http://schemas.microsoft.com/office/word/2010/wordprocessingShape" mc:Ignorable="w14 w15 wp14">
   <w:body>
     <w:p>
       <w:pPr>
@@ -177,6 +177,14 @@
         </w:rPr>
         <w:t>Javier Niño</w:t>
       </w:r>
+      <w:r>
+        <w:rPr>
+          <w:rFonts w:ascii="Arial" w:hAnsi="Arial" w:cs="Arial"/>
+        </w:rPr>
+        <w:t xml:space="preserve"> García</w:t>
+      </w:r>
+      <w:bookmarkStart w:id="0" w:name="_GoBack"/>
+      <w:bookmarkEnd w:id="0"/>
     </w:p>
     <w:p>
       <w:pPr>
@@ -873,6 +881,7 @@
             <w:r>
               <w:rPr>
                 <w:noProof/>
+                <w:lang w:val="es-CO" w:eastAsia="es-CO"/>
               </w:rPr>
               <w:drawing>
                 <wp:inline distT="0" distB="0" distL="0" distR="0" wp14:anchorId="6F5AEE15" wp14:editId="3692507F">
@@ -1118,6 +1127,7 @@
             <w:r>
               <w:rPr>
                 <w:noProof/>
+                <w:lang w:val="es-CO" w:eastAsia="es-CO"/>
               </w:rPr>
               <w:drawing>
                 <wp:inline distT="0" distB="0" distL="0" distR="0" wp14:anchorId="32210562" wp14:editId="7B3453BC">
@@ -1301,6 +1311,7 @@
             <w:r>
               <w:rPr>
                 <w:noProof/>
+                <w:lang w:val="es-CO" w:eastAsia="es-CO"/>
               </w:rPr>
               <w:drawing>
                 <wp:inline distT="0" distB="0" distL="0" distR="0" wp14:anchorId="0B3F1976" wp14:editId="0EC0867B">
@@ -1449,6 +1460,7 @@
             <w:r>
               <w:rPr>
                 <w:noProof/>
+                <w:lang w:val="es-CO" w:eastAsia="es-CO"/>
               </w:rPr>
               <w:drawing>
                 <wp:inline distT="0" distB="0" distL="0" distR="0" wp14:anchorId="0035A035" wp14:editId="68429CE1">
@@ -1616,6 +1628,7 @@
                 <w:noProof/>
                 <w:sz w:val="16"/>
                 <w:szCs w:val="16"/>
+                <w:lang w:val="es-CO" w:eastAsia="es-CO"/>
               </w:rPr>
               <w:drawing>
                 <wp:inline distT="0" distB="0" distL="0" distR="0" wp14:anchorId="363DD951" wp14:editId="7DC6CCCB">
@@ -1784,6 +1797,7 @@
                 <w:noProof/>
                 <w:sz w:val="16"/>
                 <w:szCs w:val="16"/>
+                <w:lang w:val="es-CO" w:eastAsia="es-CO"/>
               </w:rPr>
               <w:drawing>
                 <wp:inline distT="0" distB="0" distL="0" distR="0" wp14:anchorId="4EAB75D1" wp14:editId="22D3A653">
@@ -1979,6 +1993,7 @@
                 <w:noProof/>
                 <w:sz w:val="16"/>
                 <w:szCs w:val="16"/>
+                <w:lang w:val="es-CO" w:eastAsia="es-CO"/>
               </w:rPr>
               <w:drawing>
                 <wp:inline distT="0" distB="0" distL="0" distR="0" wp14:anchorId="2CA07800" wp14:editId="2328542B">
@@ -2165,6 +2180,7 @@
             <w:r>
               <w:rPr>
                 <w:noProof/>
+                <w:lang w:val="es-CO" w:eastAsia="es-CO"/>
               </w:rPr>
               <w:drawing>
                 <wp:inline distT="0" distB="0" distL="0" distR="0" wp14:anchorId="558DE000" wp14:editId="36DA4725">
@@ -2351,6 +2367,7 @@
                 <w:noProof/>
                 <w:sz w:val="16"/>
                 <w:szCs w:val="16"/>
+                <w:lang w:val="es-CO" w:eastAsia="es-CO"/>
               </w:rPr>
               <w:drawing>
                 <wp:inline distT="0" distB="0" distL="0" distR="0" wp14:anchorId="3E70ED99" wp14:editId="64063513">
@@ -2523,6 +2540,7 @@
             <w:r>
               <w:rPr>
                 <w:noProof/>
+                <w:lang w:val="es-CO" w:eastAsia="es-CO"/>
               </w:rPr>
               <w:drawing>
                 <wp:inline distT="0" distB="0" distL="0" distR="0" wp14:anchorId="532BF70F" wp14:editId="58B1D5A3">
@@ -2649,7 +2667,7 @@
                 <w:szCs w:val="16"/>
               </w:rPr>
             </w:pPr>
-            <w:bookmarkStart w:id="0" w:name="_Hlk76191134"/>
+            <w:bookmarkStart w:id="1" w:name="_Hlk76191134"/>
             <w:r>
               <w:rPr>
                 <w:rFonts w:ascii="Arial" w:hAnsi="Arial" w:cs="Arial"/>
@@ -2778,7 +2796,7 @@
           </w:p>
         </w:tc>
       </w:tr>
-      <w:bookmarkEnd w:id="0"/>
+      <w:bookmarkEnd w:id="1"/>
     </w:tbl>
     <w:p>
       <w:pPr>
@@ -3247,8 +3265,6 @@
           <w:szCs w:val="18"/>
         </w:rPr>
       </w:pPr>
-      <w:bookmarkStart w:id="1" w:name="_GoBack"/>
-      <w:bookmarkEnd w:id="1"/>
     </w:p>
     <w:p>
       <w:pPr>
@@ -3615,7 +3631,7 @@
 </file>
 
 <file path=word/endnotes.xml><?xml version="1.0" encoding="utf-8"?>
-<w:endnotes xmlns:wpc="http://schemas.microsoft.com/office/word/2010/wordprocessingCanvas" xmlns:cx="http://schemas.microsoft.com/office/drawing/2014/chartex" xmlns:cx1="http://schemas.microsoft.com/office/drawing/2015/9/8/chartex" xmlns:cx2="http://schemas.microsoft.com/office/drawing/2015/10/21/chartex" xmlns:cx3="http://schemas.microsoft.com/office/drawing/2016/5/9/chartex" xmlns:cx4="http://schemas.microsoft.com/office/drawing/2016/5/10/chartex" xmlns:cx5="http://schemas.microsoft.com/office/drawing/2016/5/11/chartex" xmlns:cx6="http://schemas.microsoft.com/office/drawing/2016/5/12/chartex" xmlns:cx7="http://schemas.microsoft.com/office/drawing/2016/5/13/chartex" xmlns:cx8="http://schemas.microsoft.com/office/drawing/2016/5/14/chartex" xmlns:mc="http://schemas.openxmlformats.org/markup-compatibility/2006" xmlns:aink="http://schemas.microsoft.com/office/drawing/2016/ink" xmlns:am3d="http://schemas.microsoft.com/office/drawing/2017/model3d" xmlns:o="urn:schemas-microsoft-com:office:office" xmlns:r="http://schemas.openxmlformats.org/officeDocument/2006/relationships" xmlns:m="http://schemas.openxmlformats.org/officeDocument/2006/math" xmlns:v="urn:schemas-microsoft-com:vml" xmlns:wp14="http://schemas.microsoft.com/office/word/2010/wordprocessingDrawing" xmlns:wp="http://schemas.openxmlformats.org/drawingml/2006/wordprocessingDrawing" xmlns:w10="urn:schemas-microsoft-com:office:word" xmlns:w="http://schemas.openxmlformats.org/wordprocessingml/2006/main" xmlns:w14="http://schemas.microsoft.com/office/word/2010/wordml" xmlns:w15="http://schemas.microsoft.com/office/word/2012/wordml" xmlns:w16cid="http://schemas.microsoft.com/office/word/2016/wordml/cid" xmlns:w16se="http://schemas.microsoft.com/office/word/2015/wordml/symex" xmlns:wpg="http://schemas.microsoft.com/office/word/2010/wordprocessingGroup" xmlns:wpi="http://schemas.microsoft.com/office/word/2010/wordprocessingInk" xmlns:wne="http://schemas.microsoft.com/office/word/2006/wordml" xmlns:wps="http://schemas.microsoft.com/office/word/2010/wordprocessingShape" mc:Ignorable="w14 w15 w16se w16cid wp14">
+<w:endnotes xmlns:wpc="http://schemas.microsoft.com/office/word/2010/wordprocessingCanvas" xmlns:mc="http://schemas.openxmlformats.org/markup-compatibility/2006" xmlns:o="urn:schemas-microsoft-com:office:office" xmlns:r="http://schemas.openxmlformats.org/officeDocument/2006/relationships" xmlns:m="http://schemas.openxmlformats.org/officeDocument/2006/math" xmlns:v="urn:schemas-microsoft-com:vml" xmlns:wp14="http://schemas.microsoft.com/office/word/2010/wordprocessingDrawing" xmlns:wp="http://schemas.openxmlformats.org/drawingml/2006/wordprocessingDrawing" xmlns:w10="urn:schemas-microsoft-com:office:word" xmlns:w="http://schemas.openxmlformats.org/wordprocessingml/2006/main" xmlns:w14="http://schemas.microsoft.com/office/word/2010/wordml" xmlns:w15="http://schemas.microsoft.com/office/word/2012/wordml" xmlns:wpg="http://schemas.microsoft.com/office/word/2010/wordprocessingGroup" xmlns:wpi="http://schemas.microsoft.com/office/word/2010/wordprocessingInk" xmlns:wne="http://schemas.microsoft.com/office/word/2006/wordml" xmlns:wps="http://schemas.microsoft.com/office/word/2010/wordprocessingShape" mc:Ignorable="w14 w15 wp14">
   <w:endnote w:type="separator" w:id="-1">
     <w:p>
       <w:r>
@@ -3634,7 +3650,7 @@
 </file>
 
 <file path=word/footnotes.xml><?xml version="1.0" encoding="utf-8"?>
-<w:footnotes xmlns:wpc="http://schemas.microsoft.com/office/word/2010/wordprocessingCanvas" xmlns:cx="http://schemas.microsoft.com/office/drawing/2014/chartex" xmlns:cx1="http://schemas.microsoft.com/office/drawing/2015/9/8/chartex" xmlns:cx2="http://schemas.microsoft.com/office/drawing/2015/10/21/chartex" xmlns:cx3="http://schemas.microsoft.com/office/drawing/2016/5/9/chartex" xmlns:cx4="http://schemas.microsoft.com/office/drawing/2016/5/10/chartex" xmlns:cx5="http://schemas.microsoft.com/office/drawing/2016/5/11/chartex" xmlns:cx6="http://schemas.microsoft.com/office/drawing/2016/5/12/chartex" xmlns:cx7="http://schemas.microsoft.com/office/drawing/2016/5/13/chartex" xmlns:cx8="http://schemas.microsoft.com/office/drawing/2016/5/14/chartex" xmlns:mc="http://schemas.openxmlformats.org/markup-compatibility/2006" xmlns:aink="http://schemas.microsoft.com/office/drawing/2016/ink" xmlns:am3d="http://schemas.microsoft.com/office/drawing/2017/model3d" xmlns:o="urn:schemas-microsoft-com:office:office" xmlns:r="http://schemas.openxmlformats.org/officeDocument/2006/relationships" xmlns:m="http://schemas.openxmlformats.org/officeDocument/2006/math" xmlns:v="urn:schemas-microsoft-com:vml" xmlns:wp14="http://schemas.microsoft.com/office/word/2010/wordprocessingDrawing" xmlns:wp="http://schemas.openxmlformats.org/drawingml/2006/wordprocessingDrawing" xmlns:w10="urn:schemas-microsoft-com:office:word" xmlns:w="http://schemas.openxmlformats.org/wordprocessingml/2006/main" xmlns:w14="http://schemas.microsoft.com/office/word/2010/wordml" xmlns:w15="http://schemas.microsoft.com/office/word/2012/wordml" xmlns:w16cid="http://schemas.microsoft.com/office/word/2016/wordml/cid" xmlns:w16se="http://schemas.microsoft.com/office/word/2015/wordml/symex" xmlns:wpg="http://schemas.microsoft.com/office/word/2010/wordprocessingGroup" xmlns:wpi="http://schemas.microsoft.com/office/word/2010/wordprocessingInk" xmlns:wne="http://schemas.microsoft.com/office/word/2006/wordml" xmlns:wps="http://schemas.microsoft.com/office/word/2010/wordprocessingShape" mc:Ignorable="w14 w15 w16se w16cid wp14">
+<w:footnotes xmlns:wpc="http://schemas.microsoft.com/office/word/2010/wordprocessingCanvas" xmlns:mc="http://schemas.openxmlformats.org/markup-compatibility/2006" xmlns:o="urn:schemas-microsoft-com:office:office" xmlns:r="http://schemas.openxmlformats.org/officeDocument/2006/relationships" xmlns:m="http://schemas.openxmlformats.org/officeDocument/2006/math" xmlns:v="urn:schemas-microsoft-com:vml" xmlns:wp14="http://schemas.microsoft.com/office/word/2010/wordprocessingDrawing" xmlns:wp="http://schemas.openxmlformats.org/drawingml/2006/wordprocessingDrawing" xmlns:w10="urn:schemas-microsoft-com:office:word" xmlns:w="http://schemas.openxmlformats.org/wordprocessingml/2006/main" xmlns:w14="http://schemas.microsoft.com/office/word/2010/wordml" xmlns:w15="http://schemas.microsoft.com/office/word/2012/wordml" xmlns:wpg="http://schemas.microsoft.com/office/word/2010/wordprocessingGroup" xmlns:wpi="http://schemas.microsoft.com/office/word/2010/wordprocessingInk" xmlns:wne="http://schemas.microsoft.com/office/word/2006/wordml" xmlns:wps="http://schemas.microsoft.com/office/word/2010/wordprocessingShape" mc:Ignorable="w14 w15 wp14">
   <w:footnote w:type="separator" w:id="-1">
     <w:p>
       <w:r>
@@ -3653,7 +3669,7 @@
 </file>
 
 <file path=word/header1.xml><?xml version="1.0" encoding="utf-8"?>
-<w:hdr xmlns:wpc="http://schemas.microsoft.com/office/word/2010/wordprocessingCanvas" xmlns:cx="http://schemas.microsoft.com/office/drawing/2014/chartex" xmlns:cx1="http://schemas.microsoft.com/office/drawing/2015/9/8/chartex" xmlns:cx2="http://schemas.microsoft.com/office/drawing/2015/10/21/chartex" xmlns:cx3="http://schemas.microsoft.com/office/drawing/2016/5/9/chartex" xmlns:cx4="http://schemas.microsoft.com/office/drawing/2016/5/10/chartex" xmlns:cx5="http://schemas.microsoft.com/office/drawing/2016/5/11/chartex" xmlns:cx6="http://schemas.microsoft.com/office/drawing/2016/5/12/chartex" xmlns:cx7="http://schemas.microsoft.com/office/drawing/2016/5/13/chartex" xmlns:cx8="http://schemas.microsoft.com/office/drawing/2016/5/14/chartex" xmlns:mc="http://schemas.openxmlformats.org/markup-compatibility/2006" xmlns:aink="http://schemas.microsoft.com/office/drawing/2016/ink" xmlns:am3d="http://schemas.microsoft.com/office/drawing/2017/model3d" xmlns:o="urn:schemas-microsoft-com:office:office" xmlns:r="http://schemas.openxmlformats.org/officeDocument/2006/relationships" xmlns:m="http://schemas.openxmlformats.org/officeDocument/2006/math" xmlns:v="urn:schemas-microsoft-com:vml" xmlns:wp14="http://schemas.microsoft.com/office/word/2010/wordprocessingDrawing" xmlns:wp="http://schemas.openxmlformats.org/drawingml/2006/wordprocessingDrawing" xmlns:w10="urn:schemas-microsoft-com:office:word" xmlns:w="http://schemas.openxmlformats.org/wordprocessingml/2006/main" xmlns:w14="http://schemas.microsoft.com/office/word/2010/wordml" xmlns:w15="http://schemas.microsoft.com/office/word/2012/wordml" xmlns:w16cid="http://schemas.microsoft.com/office/word/2016/wordml/cid" xmlns:w16se="http://schemas.microsoft.com/office/word/2015/wordml/symex" xmlns:wpg="http://schemas.microsoft.com/office/word/2010/wordprocessingGroup" xmlns:wpi="http://schemas.microsoft.com/office/word/2010/wordprocessingInk" xmlns:wne="http://schemas.microsoft.com/office/word/2006/wordml" xmlns:wps="http://schemas.microsoft.com/office/word/2010/wordprocessingShape" mc:Ignorable="w14 w15 w16se w16cid wp14">
+<w:hdr xmlns:wpc="http://schemas.microsoft.com/office/word/2010/wordprocessingCanvas" xmlns:mc="http://schemas.openxmlformats.org/markup-compatibility/2006" xmlns:o="urn:schemas-microsoft-com:office:office" xmlns:r="http://schemas.openxmlformats.org/officeDocument/2006/relationships" xmlns:m="http://schemas.openxmlformats.org/officeDocument/2006/math" xmlns:v="urn:schemas-microsoft-com:vml" xmlns:wp14="http://schemas.microsoft.com/office/word/2010/wordprocessingDrawing" xmlns:wp="http://schemas.openxmlformats.org/drawingml/2006/wordprocessingDrawing" xmlns:w10="urn:schemas-microsoft-com:office:word" xmlns:w="http://schemas.openxmlformats.org/wordprocessingml/2006/main" xmlns:w14="http://schemas.microsoft.com/office/word/2010/wordml" xmlns:w15="http://schemas.microsoft.com/office/word/2012/wordml" xmlns:wpg="http://schemas.microsoft.com/office/word/2010/wordprocessingGroup" xmlns:wpi="http://schemas.microsoft.com/office/word/2010/wordprocessingInk" xmlns:wne="http://schemas.microsoft.com/office/word/2006/wordml" xmlns:wps="http://schemas.microsoft.com/office/word/2010/wordprocessingShape" mc:Ignorable="w14 w15 wp14">
   <w:p>
     <w:pPr>
       <w:pStyle w:val="Encabezado"/>
@@ -3694,7 +3710,7 @@
 </file>
 
 <file path=word/header2.xml><?xml version="1.0" encoding="utf-8"?>
-<w:hdr xmlns:wpc="http://schemas.microsoft.com/office/word/2010/wordprocessingCanvas" xmlns:cx="http://schemas.microsoft.com/office/drawing/2014/chartex" xmlns:cx1="http://schemas.microsoft.com/office/drawing/2015/9/8/chartex" xmlns:cx2="http://schemas.microsoft.com/office/drawing/2015/10/21/chartex" xmlns:cx3="http://schemas.microsoft.com/office/drawing/2016/5/9/chartex" xmlns:cx4="http://schemas.microsoft.com/office/drawing/2016/5/10/chartex" xmlns:cx5="http://schemas.microsoft.com/office/drawing/2016/5/11/chartex" xmlns:cx6="http://schemas.microsoft.com/office/drawing/2016/5/12/chartex" xmlns:cx7="http://schemas.microsoft.com/office/drawing/2016/5/13/chartex" xmlns:cx8="http://schemas.microsoft.com/office/drawing/2016/5/14/chartex" xmlns:mc="http://schemas.openxmlformats.org/markup-compatibility/2006" xmlns:aink="http://schemas.microsoft.com/office/drawing/2016/ink" xmlns:am3d="http://schemas.microsoft.com/office/drawing/2017/model3d" xmlns:o="urn:schemas-microsoft-com:office:office" xmlns:r="http://schemas.openxmlformats.org/officeDocument/2006/relationships" xmlns:m="http://schemas.openxmlformats.org/officeDocument/2006/math" xmlns:v="urn:schemas-microsoft-com:vml" xmlns:wp14="http://schemas.microsoft.com/office/word/2010/wordprocessingDrawing" xmlns:wp="http://schemas.openxmlformats.org/drawingml/2006/wordprocessingDrawing" xmlns:w10="urn:schemas-microsoft-com:office:word" xmlns:w="http://schemas.openxmlformats.org/wordprocessingml/2006/main" xmlns:w14="http://schemas.microsoft.com/office/word/2010/wordml" xmlns:w15="http://schemas.microsoft.com/office/word/2012/wordml" xmlns:w16cid="http://schemas.microsoft.com/office/word/2016/wordml/cid" xmlns:w16se="http://schemas.microsoft.com/office/word/2015/wordml/symex" xmlns:wpg="http://schemas.microsoft.com/office/word/2010/wordprocessingGroup" xmlns:wpi="http://schemas.microsoft.com/office/word/2010/wordprocessingInk" xmlns:wne="http://schemas.microsoft.com/office/word/2006/wordml" xmlns:wps="http://schemas.microsoft.com/office/word/2010/wordprocessingShape" mc:Ignorable="w14 w15 w16se w16cid wp14">
+<w:hdr xmlns:wpc="http://schemas.microsoft.com/office/word/2010/wordprocessingCanvas" xmlns:mc="http://schemas.openxmlformats.org/markup-compatibility/2006" xmlns:o="urn:schemas-microsoft-com:office:office" xmlns:r="http://schemas.openxmlformats.org/officeDocument/2006/relationships" xmlns:m="http://schemas.openxmlformats.org/officeDocument/2006/math" xmlns:v="urn:schemas-microsoft-com:vml" xmlns:wp14="http://schemas.microsoft.com/office/word/2010/wordprocessingDrawing" xmlns:wp="http://schemas.openxmlformats.org/drawingml/2006/wordprocessingDrawing" xmlns:w10="urn:schemas-microsoft-com:office:word" xmlns:w="http://schemas.openxmlformats.org/wordprocessingml/2006/main" xmlns:w14="http://schemas.microsoft.com/office/word/2010/wordml" xmlns:w15="http://schemas.microsoft.com/office/word/2012/wordml" xmlns:wpg="http://schemas.microsoft.com/office/word/2010/wordprocessingGroup" xmlns:wpi="http://schemas.microsoft.com/office/word/2010/wordprocessingInk" xmlns:wne="http://schemas.microsoft.com/office/word/2006/wordml" xmlns:wps="http://schemas.microsoft.com/office/word/2010/wordprocessingShape" mc:Ignorable="w14 w15 wp14">
   <w:p>
     <w:pPr>
       <w:pStyle w:val="Encabezado"/>
@@ -3735,7 +3751,7 @@
 </file>
 
 <file path=word/header3.xml><?xml version="1.0" encoding="utf-8"?>
-<w:hdr xmlns:wpc="http://schemas.microsoft.com/office/word/2010/wordprocessingCanvas" xmlns:cx="http://schemas.microsoft.com/office/drawing/2014/chartex" xmlns:cx1="http://schemas.microsoft.com/office/drawing/2015/9/8/chartex" xmlns:cx2="http://schemas.microsoft.com/office/drawing/2015/10/21/chartex" xmlns:cx3="http://schemas.microsoft.com/office/drawing/2016/5/9/chartex" xmlns:cx4="http://schemas.microsoft.com/office/drawing/2016/5/10/chartex" xmlns:cx5="http://schemas.microsoft.com/office/drawing/2016/5/11/chartex" xmlns:cx6="http://schemas.microsoft.com/office/drawing/2016/5/12/chartex" xmlns:cx7="http://schemas.microsoft.com/office/drawing/2016/5/13/chartex" xmlns:cx8="http://schemas.microsoft.com/office/drawing/2016/5/14/chartex" xmlns:mc="http://schemas.openxmlformats.org/markup-compatibility/2006" xmlns:aink="http://schemas.microsoft.com/office/drawing/2016/ink" xmlns:am3d="http://schemas.microsoft.com/office/drawing/2017/model3d" xmlns:o="urn:schemas-microsoft-com:office:office" xmlns:r="http://schemas.openxmlformats.org/officeDocument/2006/relationships" xmlns:m="http://schemas.openxmlformats.org/officeDocument/2006/math" xmlns:v="urn:schemas-microsoft-com:vml" xmlns:wp14="http://schemas.microsoft.com/office/word/2010/wordprocessingDrawing" xmlns:wp="http://schemas.openxmlformats.org/drawingml/2006/wordprocessingDrawing" xmlns:w10="urn:schemas-microsoft-com:office:word" xmlns:w="http://schemas.openxmlformats.org/wordprocessingml/2006/main" xmlns:w14="http://schemas.microsoft.com/office/word/2010/wordml" xmlns:w15="http://schemas.microsoft.com/office/word/2012/wordml" xmlns:w16cid="http://schemas.microsoft.com/office/word/2016/wordml/cid" xmlns:w16se="http://schemas.microsoft.com/office/word/2015/wordml/symex" xmlns:wpg="http://schemas.microsoft.com/office/word/2010/wordprocessingGroup" xmlns:wpi="http://schemas.microsoft.com/office/word/2010/wordprocessingInk" xmlns:wne="http://schemas.microsoft.com/office/word/2006/wordml" xmlns:wps="http://schemas.microsoft.com/office/word/2010/wordprocessingShape" mc:Ignorable="w14 w15 w16se w16cid wp14">
+<w:hdr xmlns:wpc="http://schemas.microsoft.com/office/word/2010/wordprocessingCanvas" xmlns:mc="http://schemas.openxmlformats.org/markup-compatibility/2006" xmlns:o="urn:schemas-microsoft-com:office:office" xmlns:r="http://schemas.openxmlformats.org/officeDocument/2006/relationships" xmlns:m="http://schemas.openxmlformats.org/officeDocument/2006/math" xmlns:v="urn:schemas-microsoft-com:vml" xmlns:wp14="http://schemas.microsoft.com/office/word/2010/wordprocessingDrawing" xmlns:wp="http://schemas.openxmlformats.org/drawingml/2006/wordprocessingDrawing" xmlns:w10="urn:schemas-microsoft-com:office:word" xmlns:w="http://schemas.openxmlformats.org/wordprocessingml/2006/main" xmlns:w14="http://schemas.microsoft.com/office/word/2010/wordml" xmlns:w15="http://schemas.microsoft.com/office/word/2012/wordml" xmlns:wpg="http://schemas.microsoft.com/office/word/2010/wordprocessingGroup" xmlns:wpi="http://schemas.microsoft.com/office/word/2010/wordprocessingInk" xmlns:wne="http://schemas.microsoft.com/office/word/2006/wordml" xmlns:wps="http://schemas.microsoft.com/office/word/2010/wordprocessingShape" mc:Ignorable="w14 w15 wp14">
   <w:p>
     <w:pPr>
       <w:pStyle w:val="Encabezado"/>
@@ -3776,7 +3792,7 @@
 </file>
 
 <file path=word/numbering.xml><?xml version="1.0" encoding="utf-8"?>
-<w:numbering xmlns:wpc="http://schemas.microsoft.com/office/word/2010/wordprocessingCanvas" xmlns:cx="http://schemas.microsoft.com/office/drawing/2014/chartex" xmlns:cx1="http://schemas.microsoft.com/office/drawing/2015/9/8/chartex" xmlns:cx2="http://schemas.microsoft.com/office/drawing/2015/10/21/chartex" xmlns:cx3="http://schemas.microsoft.com/office/drawing/2016/5/9/chartex" xmlns:cx4="http://schemas.microsoft.com/office/drawing/2016/5/10/chartex" xmlns:cx5="http://schemas.microsoft.com/office/drawing/2016/5/11/chartex" xmlns:cx6="http://schemas.microsoft.com/office/drawing/2016/5/12/chartex" xmlns:cx7="http://schemas.microsoft.com/office/drawing/2016/5/13/chartex" xmlns:cx8="http://schemas.microsoft.com/office/drawing/2016/5/14/chartex" xmlns:mc="http://schemas.openxmlformats.org/markup-compatibility/2006" xmlns:aink="http://schemas.microsoft.com/office/drawing/2016/ink" xmlns:am3d="http://schemas.microsoft.com/office/drawing/2017/model3d" xmlns:o="urn:schemas-microsoft-com:office:office" xmlns:r="http://schemas.openxmlformats.org/officeDocument/2006/relationships" xmlns:m="http://schemas.openxmlformats.org/officeDocument/2006/math" xmlns:v="urn:schemas-microsoft-com:vml" xmlns:wp14="http://schemas.microsoft.com/office/word/2010/wordprocessingDrawing" xmlns:wp="http://schemas.openxmlformats.org/drawingml/2006/wordprocessingDrawing" xmlns:w10="urn:schemas-microsoft-com:office:word" xmlns:w="http://schemas.openxmlformats.org/wordprocessingml/2006/main" xmlns:w14="http://schemas.microsoft.com/office/word/2010/wordml" xmlns:w15="http://schemas.microsoft.com/office/word/2012/wordml" xmlns:w16cid="http://schemas.microsoft.com/office/word/2016/wordml/cid" xmlns:w16se="http://schemas.microsoft.com/office/word/2015/wordml/symex" xmlns:wpg="http://schemas.microsoft.com/office/word/2010/wordprocessingGroup" xmlns:wpi="http://schemas.microsoft.com/office/word/2010/wordprocessingInk" xmlns:wne="http://schemas.microsoft.com/office/word/2006/wordml" xmlns:wps="http://schemas.microsoft.com/office/word/2010/wordprocessingShape" mc:Ignorable="w14 w15 w16se w16cid wp14">
+<w:numbering xmlns:wpc="http://schemas.microsoft.com/office/word/2010/wordprocessingCanvas" xmlns:mc="http://schemas.openxmlformats.org/markup-compatibility/2006" xmlns:o="urn:schemas-microsoft-com:office:office" xmlns:r="http://schemas.openxmlformats.org/officeDocument/2006/relationships" xmlns:m="http://schemas.openxmlformats.org/officeDocument/2006/math" xmlns:v="urn:schemas-microsoft-com:vml" xmlns:wp14="http://schemas.microsoft.com/office/word/2010/wordprocessingDrawing" xmlns:wp="http://schemas.openxmlformats.org/drawingml/2006/wordprocessingDrawing" xmlns:w10="urn:schemas-microsoft-com:office:word" xmlns:w="http://schemas.openxmlformats.org/wordprocessingml/2006/main" xmlns:w14="http://schemas.microsoft.com/office/word/2010/wordml" xmlns:w15="http://schemas.microsoft.com/office/word/2012/wordml" xmlns:wpg="http://schemas.microsoft.com/office/word/2010/wordprocessingGroup" xmlns:wpi="http://schemas.microsoft.com/office/word/2010/wordprocessingInk" xmlns:wne="http://schemas.microsoft.com/office/word/2006/wordml" xmlns:wps="http://schemas.microsoft.com/office/word/2010/wordprocessingShape" mc:Ignorable="w14 w15 wp14">
   <w:numPicBullet w:numPicBulletId="0">
     <w:pict>
       <v:shapetype id="_x0000_t75" coordsize="21600,21600" o:spt="75" o:preferrelative="t" path="m@4@5l@4@11@9@11@9@5xe" filled="f" stroked="f">
@@ -3798,7 +3814,7 @@
         <v:path o:extrusionok="f" gradientshapeok="t" o:connecttype="rect"/>
         <o:lock v:ext="edit" aspectratio="t"/>
       </v:shapetype>
-      <v:shape id="_x0000_i1050" type="#_x0000_t75" style="width:10.5pt;height:10.5pt" o:bullet="t">
+      <v:shape id="_x0000_i1027" type="#_x0000_t75" style="width:10.35pt;height:10.35pt" o:bullet="t">
         <v:imagedata r:id="rId1" o:title="clip_image001"/>
       </v:shape>
     </w:pict>
@@ -7136,7 +7152,7 @@
 </file>
 
 <file path=word/styles.xml><?xml version="1.0" encoding="utf-8"?>
-<w:styles xmlns:mc="http://schemas.openxmlformats.org/markup-compatibility/2006" xmlns:r="http://schemas.openxmlformats.org/officeDocument/2006/relationships" xmlns:w="http://schemas.openxmlformats.org/wordprocessingml/2006/main" xmlns:w14="http://schemas.microsoft.com/office/word/2010/wordml" xmlns:w15="http://schemas.microsoft.com/office/word/2012/wordml" xmlns:w16cid="http://schemas.microsoft.com/office/word/2016/wordml/cid" xmlns:w16se="http://schemas.microsoft.com/office/word/2015/wordml/symex" mc:Ignorable="w14 w15 w16se w16cid">
+<w:styles xmlns:mc="http://schemas.openxmlformats.org/markup-compatibility/2006" xmlns:r="http://schemas.openxmlformats.org/officeDocument/2006/relationships" xmlns:w="http://schemas.openxmlformats.org/wordprocessingml/2006/main" xmlns:w14="http://schemas.microsoft.com/office/word/2010/wordml" xmlns:w15="http://schemas.microsoft.com/office/word/2012/wordml" mc:Ignorable="w14 w15">
   <w:docDefaults>
     <w:rPrDefault>
       <w:rPr>
@@ -7152,7 +7168,7 @@
       </w:pPr>
     </w:pPrDefault>
   </w:docDefaults>
-  <w:latentStyles w:defLockedState="0" w:defUIPriority="99" w:defSemiHidden="0" w:defUnhideWhenUsed="0" w:defQFormat="0" w:count="376">
+  <w:latentStyles w:defLockedState="0" w:defUIPriority="99" w:defSemiHidden="0" w:defUnhideWhenUsed="0" w:defQFormat="0" w:count="371">
     <w:lsdException w:name="Normal" w:uiPriority="0" w:qFormat="1"/>
     <w:lsdException w:name="heading 1" w:uiPriority="9" w:qFormat="1"/>
     <w:lsdException w:name="heading 2" w:semiHidden="1" w:uiPriority="9" w:unhideWhenUsed="1" w:qFormat="1"/>
@@ -7524,11 +7540,6 @@
     <w:lsdException w:name="List Table 5 Dark Accent 6" w:uiPriority="50"/>
     <w:lsdException w:name="List Table 6 Colorful Accent 6" w:uiPriority="51"/>
     <w:lsdException w:name="List Table 7 Colorful Accent 6" w:uiPriority="52"/>
-    <w:lsdException w:name="Mention" w:semiHidden="1" w:unhideWhenUsed="1"/>
-    <w:lsdException w:name="Smart Hyperlink" w:semiHidden="1" w:unhideWhenUsed="1"/>
-    <w:lsdException w:name="Hashtag" w:semiHidden="1" w:unhideWhenUsed="1"/>
-    <w:lsdException w:name="Unresolved Mention" w:semiHidden="1" w:unhideWhenUsed="1"/>
-    <w:lsdException w:name="Smart Link" w:semiHidden="1" w:unhideWhenUsed="1"/>
   </w:latentStyles>
   <w:style w:type="paragraph" w:default="1" w:styleId="Normal">
     <w:name w:val="Normal"/>
@@ -8567,7 +8578,7 @@
 </file>
 
 <file path=customXml/itemProps1.xml><?xml version="1.0" encoding="utf-8"?>
-<ds:datastoreItem xmlns:ds="http://schemas.openxmlformats.org/officeDocument/2006/customXml" ds:itemID="{A1191C09-0973-414C-AB0F-93EDCEE83B43}">
+<ds:datastoreItem xmlns:ds="http://schemas.openxmlformats.org/officeDocument/2006/customXml" ds:itemID="{E10CB102-7FF7-4393-90CB-2F9CFD008E9A}">
   <ds:schemaRefs>
     <ds:schemaRef ds:uri="http://schemas.openxmlformats.org/officeDocument/2006/bibliography"/>
   </ds:schemaRefs>

</xml_diff>